<commit_message>
two new shapes, forgot to commit yesterday after working a couple hours, ive been reading and taking notes from the documentation
</commit_message>
<xml_diff>
--- a/Personal Project Daily Documentation Log.docx
+++ b/Personal Project Daily Documentation Log.docx
@@ -22,32 +22,7 @@
           <w:b/>
           <w:bCs/>
         </w:rPr>
-        <w:t xml:space="preserve"> </w:t>
-      </w:r>
-      <w:proofErr w:type="gramStart"/>
-      <w:r>
-        <w:rPr>
-          <w:b/>
-          <w:bCs/>
-        </w:rPr>
-        <w:t>Friday(</w:t>
-      </w:r>
-      <w:proofErr w:type="gramEnd"/>
-      <w:r>
-        <w:rPr>
-          <w:b/>
-          <w:bCs/>
-        </w:rPr>
-        <w:t>4/24 5</w:t>
-      </w:r>
-      <w:bookmarkStart w:id="0" w:name="_GoBack"/>
-      <w:bookmarkEnd w:id="0"/>
-      <w:r>
-        <w:rPr>
-          <w:b/>
-          <w:bCs/>
-        </w:rPr>
-        <w:t xml:space="preserve"> hours) and Saturday(4/25 5 hours)</w:t>
+        <w:t xml:space="preserve"> Friday(4/24 5 hours) and Saturday(4/25 5 hours)</w:t>
       </w:r>
     </w:p>
     <w:p>
@@ -371,6 +346,192 @@
             </w:pPr>
             <w:r>
               <w:br/>
+            </w:r>
+            <w:r>
+              <w:rPr>
+                <w:highlight w:val="yellow"/>
+              </w:rPr>
+              <w:t>Yes</w:t>
+            </w:r>
+            <w:r>
+              <w:t xml:space="preserve">               No</w:t>
+            </w:r>
+          </w:p>
+        </w:tc>
+        <w:tc>
+          <w:tcPr>
+            <w:tcW w:w="4317" w:type="dxa"/>
+          </w:tcPr>
+          <w:p>
+            <w:pPr>
+              <w:rPr>
+                <w:sz w:val="20"/>
+                <w:szCs w:val="20"/>
+              </w:rPr>
+            </w:pPr>
+          </w:p>
+          <w:p>
+            <w:pPr>
+              <w:rPr>
+                <w:sz w:val="20"/>
+                <w:szCs w:val="20"/>
+              </w:rPr>
+            </w:pPr>
+            <w:r>
+              <w:rPr>
+                <w:sz w:val="20"/>
+                <w:szCs w:val="20"/>
+              </w:rPr>
+              <w:t>Coming up with notes when I don’t know the future of the project</w:t>
+            </w:r>
+          </w:p>
+          <w:p>
+            <w:pPr>
+              <w:rPr>
+                <w:sz w:val="20"/>
+                <w:szCs w:val="20"/>
+              </w:rPr>
+            </w:pPr>
+          </w:p>
+        </w:tc>
+      </w:tr>
+      <w:tr>
+        <w:tc>
+          <w:tcPr>
+            <w:tcW w:w="4316" w:type="dxa"/>
+          </w:tcPr>
+          <w:p>
+            <w:pPr>
+              <w:rPr>
+                <w:sz w:val="20"/>
+                <w:szCs w:val="20"/>
+              </w:rPr>
+            </w:pPr>
+            <w:r>
+              <w:rPr>
+                <w:sz w:val="20"/>
+                <w:szCs w:val="20"/>
+              </w:rPr>
+              <w:br/>
+            </w:r>
+            <w:r>
+              <w:rPr>
+                <w:sz w:val="20"/>
+                <w:szCs w:val="20"/>
+              </w:rPr>
+              <w:t>Random colors for objects</w:t>
+            </w:r>
+            <w:r>
+              <w:rPr>
+                <w:sz w:val="20"/>
+                <w:szCs w:val="20"/>
+              </w:rPr>
+              <w:br/>
+            </w:r>
+          </w:p>
+        </w:tc>
+        <w:tc>
+          <w:tcPr>
+            <w:tcW w:w="4317" w:type="dxa"/>
+          </w:tcPr>
+          <w:p>
+            <w:pPr>
+              <w:jc w:val="center"/>
+            </w:pPr>
+          </w:p>
+          <w:p>
+            <w:pPr>
+              <w:jc w:val="center"/>
+            </w:pPr>
+            <w:r>
+              <w:rPr>
+                <w:highlight w:val="yellow"/>
+              </w:rPr>
+              <w:t>Yes</w:t>
+            </w:r>
+            <w:r>
+              <w:t xml:space="preserve">               No</w:t>
+            </w:r>
+          </w:p>
+        </w:tc>
+        <w:tc>
+          <w:tcPr>
+            <w:tcW w:w="4317" w:type="dxa"/>
+          </w:tcPr>
+          <w:p>
+            <w:pPr>
+              <w:rPr>
+                <w:sz w:val="20"/>
+                <w:szCs w:val="20"/>
+              </w:rPr>
+            </w:pPr>
+          </w:p>
+          <w:p>
+            <w:pPr>
+              <w:rPr>
+                <w:sz w:val="20"/>
+                <w:szCs w:val="20"/>
+              </w:rPr>
+            </w:pPr>
+            <w:r>
+              <w:rPr>
+                <w:sz w:val="20"/>
+                <w:szCs w:val="20"/>
+              </w:rPr>
+              <w:t>I didn’t have any problems with this, I just used math.random</w:t>
+            </w:r>
+          </w:p>
+        </w:tc>
+      </w:tr>
+      <w:tr>
+        <w:tc>
+          <w:tcPr>
+            <w:tcW w:w="4316" w:type="dxa"/>
+          </w:tcPr>
+          <w:p>
+            <w:pPr>
+              <w:rPr>
+                <w:sz w:val="20"/>
+                <w:szCs w:val="20"/>
+              </w:rPr>
+            </w:pPr>
+            <w:r>
+              <w:rPr>
+                <w:sz w:val="20"/>
+                <w:szCs w:val="20"/>
+              </w:rPr>
+              <w:br/>
+            </w:r>
+            <w:r>
+              <w:rPr>
+                <w:sz w:val="20"/>
+                <w:szCs w:val="20"/>
+              </w:rPr>
+              <w:t>Add positions to multiple objects</w:t>
+            </w:r>
+            <w:r>
+              <w:rPr>
+                <w:sz w:val="20"/>
+                <w:szCs w:val="20"/>
+              </w:rPr>
+              <w:br/>
+            </w:r>
+          </w:p>
+        </w:tc>
+        <w:tc>
+          <w:tcPr>
+            <w:tcW w:w="4317" w:type="dxa"/>
+          </w:tcPr>
+          <w:p>
+            <w:pPr>
+              <w:jc w:val="center"/>
+            </w:pPr>
+          </w:p>
+          <w:p>
+            <w:pPr>
+              <w:jc w:val="center"/>
+            </w:pPr>
+            <w:r>
               <w:t>Yes               No</w:t>
             </w:r>
           </w:p>
@@ -399,16 +560,10 @@
                 <w:sz w:val="20"/>
                 <w:szCs w:val="20"/>
               </w:rPr>
-              <w:t>Coming up with notes when I don’t know the future of the project</w:t>
-            </w:r>
-          </w:p>
-          <w:p>
-            <w:pPr>
-              <w:rPr>
-                <w:sz w:val="20"/>
-                <w:szCs w:val="20"/>
-              </w:rPr>
-            </w:pPr>
+              <w:t>Some of the positions distort the object</w:t>
+            </w:r>
+            <w:bookmarkStart w:id="0" w:name="_GoBack"/>
+            <w:bookmarkEnd w:id="0"/>
           </w:p>
         </w:tc>
       </w:tr>
@@ -436,134 +591,14 @@
                 <w:sz w:val="20"/>
                 <w:szCs w:val="20"/>
               </w:rPr>
-              <w:t>Random colors for objects</w:t>
-            </w:r>
-            <w:r>
-              <w:rPr>
-                <w:sz w:val="20"/>
-                <w:szCs w:val="20"/>
-              </w:rPr>
-              <w:br/>
-            </w:r>
-          </w:p>
-        </w:tc>
-        <w:tc>
-          <w:tcPr>
-            <w:tcW w:w="4317" w:type="dxa"/>
-          </w:tcPr>
-          <w:p>
-            <w:pPr>
-              <w:jc w:val="center"/>
-            </w:pPr>
-          </w:p>
-          <w:p>
-            <w:pPr>
-              <w:jc w:val="center"/>
-            </w:pPr>
-            <w:r>
-              <w:t>Yes               No</w:t>
-            </w:r>
-          </w:p>
-        </w:tc>
-        <w:tc>
-          <w:tcPr>
-            <w:tcW w:w="4317" w:type="dxa"/>
-          </w:tcPr>
-          <w:p>
-            <w:pPr>
-              <w:rPr>
-                <w:sz w:val="20"/>
-                <w:szCs w:val="20"/>
-              </w:rPr>
-            </w:pPr>
-          </w:p>
-        </w:tc>
-      </w:tr>
-      <w:tr>
-        <w:tc>
-          <w:tcPr>
-            <w:tcW w:w="4316" w:type="dxa"/>
-          </w:tcPr>
-          <w:p>
-            <w:pPr>
-              <w:rPr>
-                <w:sz w:val="20"/>
-                <w:szCs w:val="20"/>
-              </w:rPr>
-            </w:pPr>
-            <w:r>
-              <w:rPr>
-                <w:sz w:val="20"/>
-                <w:szCs w:val="20"/>
-              </w:rPr>
-              <w:br/>
-            </w:r>
-            <w:r>
-              <w:rPr>
-                <w:sz w:val="20"/>
-                <w:szCs w:val="20"/>
-              </w:rPr>
-              <w:t>Add positions to multiple objects</w:t>
-            </w:r>
-            <w:r>
-              <w:rPr>
-                <w:sz w:val="20"/>
-                <w:szCs w:val="20"/>
-              </w:rPr>
-              <w:br/>
-            </w:r>
-          </w:p>
-        </w:tc>
-        <w:tc>
-          <w:tcPr>
-            <w:tcW w:w="4317" w:type="dxa"/>
-          </w:tcPr>
-          <w:p>
-            <w:pPr>
-              <w:jc w:val="center"/>
-            </w:pPr>
-          </w:p>
-          <w:p>
-            <w:pPr>
-              <w:jc w:val="center"/>
-            </w:pPr>
-            <w:r>
-              <w:t>Yes               No</w:t>
-            </w:r>
-          </w:p>
-        </w:tc>
-        <w:tc>
-          <w:tcPr>
-            <w:tcW w:w="4317" w:type="dxa"/>
-          </w:tcPr>
-          <w:p>
-            <w:pPr>
-              <w:rPr>
-                <w:sz w:val="20"/>
-                <w:szCs w:val="20"/>
-              </w:rPr>
-            </w:pPr>
-          </w:p>
-        </w:tc>
-      </w:tr>
-      <w:tr>
-        <w:tc>
-          <w:tcPr>
-            <w:tcW w:w="4316" w:type="dxa"/>
-          </w:tcPr>
-          <w:p>
-            <w:pPr>
-              <w:rPr>
-                <w:sz w:val="20"/>
-                <w:szCs w:val="20"/>
-              </w:rPr>
-            </w:pPr>
-            <w:r>
-              <w:rPr>
-                <w:sz w:val="20"/>
-                <w:szCs w:val="20"/>
-              </w:rPr>
-              <w:br/>
+              <w:t xml:space="preserve">random </w:t>
+            </w:r>
+            <w:r>
+              <w:rPr>
+                <w:sz w:val="20"/>
+                <w:szCs w:val="20"/>
+              </w:rPr>
+              <w:t>3d shapes</w:t>
             </w:r>
             <w:r>
               <w:rPr>

</xml_diff>

<commit_message>
movement and final hours for project for this week
</commit_message>
<xml_diff>
--- a/Personal Project Daily Documentation Log.docx
+++ b/Personal Project Daily Documentation Log.docx
@@ -113,6 +113,13 @@
               </w:rPr>
               <w:t xml:space="preserve"> 4/24/2020</w:t>
             </w:r>
+            <w:r>
+              <w:rPr>
+                <w:b/>
+                <w:bCs/>
+              </w:rPr>
+              <w:t xml:space="preserve"> and 4/25/20</w:t>
+            </w:r>
           </w:p>
         </w:tc>
       </w:tr>
@@ -478,8 +485,17 @@
                 <w:sz w:val="20"/>
                 <w:szCs w:val="20"/>
               </w:rPr>
-              <w:t>I didn’t have any problems with this, I just used math.random</w:t>
-            </w:r>
+              <w:t xml:space="preserve">I didn’t have any problems with this, I just used </w:t>
+            </w:r>
+            <w:proofErr w:type="spellStart"/>
+            <w:r>
+              <w:rPr>
+                <w:sz w:val="20"/>
+                <w:szCs w:val="20"/>
+              </w:rPr>
+              <w:t>math.random</w:t>
+            </w:r>
+            <w:proofErr w:type="spellEnd"/>
           </w:p>
         </w:tc>
       </w:tr>
@@ -532,7 +548,13 @@
               <w:jc w:val="center"/>
             </w:pPr>
             <w:r>
-              <w:t>Yes               No</w:t>
+              <w:rPr>
+                <w:highlight w:val="yellow"/>
+              </w:rPr>
+              <w:t>Yes</w:t>
+            </w:r>
+            <w:r>
+              <w:t xml:space="preserve">               No</w:t>
             </w:r>
           </w:p>
         </w:tc>
@@ -561,263 +583,311 @@
                 <w:szCs w:val="20"/>
               </w:rPr>
               <w:t>Some of the positions distort the object</w:t>
+            </w:r>
+          </w:p>
+        </w:tc>
+      </w:tr>
+      <w:tr>
+        <w:tc>
+          <w:tcPr>
+            <w:tcW w:w="4316" w:type="dxa"/>
+          </w:tcPr>
+          <w:p>
+            <w:pPr>
+              <w:rPr>
+                <w:sz w:val="20"/>
+                <w:szCs w:val="20"/>
+              </w:rPr>
+            </w:pPr>
+            <w:r>
+              <w:rPr>
+                <w:sz w:val="20"/>
+                <w:szCs w:val="20"/>
+              </w:rPr>
+              <w:br/>
+            </w:r>
+            <w:r>
+              <w:rPr>
+                <w:sz w:val="20"/>
+                <w:szCs w:val="20"/>
+              </w:rPr>
+              <w:t xml:space="preserve">random </w:t>
+            </w:r>
+            <w:r>
+              <w:rPr>
+                <w:sz w:val="20"/>
+                <w:szCs w:val="20"/>
+              </w:rPr>
+              <w:t>3d shapes</w:t>
+            </w:r>
+            <w:r>
+              <w:rPr>
+                <w:sz w:val="20"/>
+                <w:szCs w:val="20"/>
+              </w:rPr>
+              <w:br/>
+            </w:r>
+          </w:p>
+        </w:tc>
+        <w:tc>
+          <w:tcPr>
+            <w:tcW w:w="4317" w:type="dxa"/>
+          </w:tcPr>
+          <w:p>
+            <w:pPr>
+              <w:jc w:val="center"/>
+            </w:pPr>
+          </w:p>
+          <w:p>
+            <w:pPr>
+              <w:jc w:val="center"/>
+            </w:pPr>
+            <w:r>
+              <w:t xml:space="preserve">Yes               </w:t>
+            </w:r>
+            <w:r>
+              <w:rPr>
+                <w:highlight w:val="yellow"/>
+              </w:rPr>
+              <w:t>No</w:t>
+            </w:r>
+          </w:p>
+        </w:tc>
+        <w:tc>
+          <w:tcPr>
+            <w:tcW w:w="4317" w:type="dxa"/>
+          </w:tcPr>
+          <w:p>
+            <w:pPr>
+              <w:rPr>
+                <w:sz w:val="20"/>
+                <w:szCs w:val="20"/>
+              </w:rPr>
+            </w:pPr>
+          </w:p>
+          <w:p>
+            <w:pPr>
+              <w:rPr>
+                <w:sz w:val="20"/>
+                <w:szCs w:val="20"/>
+              </w:rPr>
+            </w:pPr>
+            <w:r>
+              <w:rPr>
+                <w:sz w:val="20"/>
+                <w:szCs w:val="20"/>
+              </w:rPr>
+              <w:t>I was researching and didn’t find much about random polygon creation, I’m going to continue looking up next week</w:t>
+            </w:r>
+          </w:p>
+        </w:tc>
+      </w:tr>
+      <w:tr>
+        <w:tc>
+          <w:tcPr>
+            <w:tcW w:w="4316" w:type="dxa"/>
+          </w:tcPr>
+          <w:p>
+            <w:pPr>
+              <w:rPr>
+                <w:sz w:val="20"/>
+                <w:szCs w:val="20"/>
+              </w:rPr>
+            </w:pPr>
+            <w:r>
+              <w:rPr>
+                <w:sz w:val="20"/>
+                <w:szCs w:val="20"/>
+              </w:rPr>
+              <w:br/>
+            </w:r>
+            <w:r>
+              <w:rPr>
+                <w:sz w:val="20"/>
+                <w:szCs w:val="20"/>
+              </w:rPr>
+              <w:t>Camera Movement</w:t>
+            </w:r>
+            <w:r>
+              <w:rPr>
+                <w:sz w:val="20"/>
+                <w:szCs w:val="20"/>
+              </w:rPr>
+              <w:br/>
+            </w:r>
+          </w:p>
+        </w:tc>
+        <w:tc>
+          <w:tcPr>
+            <w:tcW w:w="4317" w:type="dxa"/>
+          </w:tcPr>
+          <w:p>
+            <w:pPr>
+              <w:jc w:val="center"/>
+            </w:pPr>
+          </w:p>
+          <w:p>
+            <w:pPr>
+              <w:jc w:val="center"/>
+            </w:pPr>
+            <w:r>
+              <w:rPr>
+                <w:highlight w:val="yellow"/>
+              </w:rPr>
+              <w:t>Yes</w:t>
+            </w:r>
+            <w:r>
+              <w:t xml:space="preserve">               No</w:t>
+            </w:r>
+          </w:p>
+        </w:tc>
+        <w:tc>
+          <w:tcPr>
+            <w:tcW w:w="4317" w:type="dxa"/>
+          </w:tcPr>
+          <w:p>
+            <w:pPr>
+              <w:rPr>
+                <w:sz w:val="20"/>
+                <w:szCs w:val="20"/>
+              </w:rPr>
+            </w:pPr>
+          </w:p>
+          <w:p>
+            <w:pPr>
+              <w:rPr>
+                <w:sz w:val="20"/>
+                <w:szCs w:val="20"/>
+              </w:rPr>
+            </w:pPr>
+            <w:r>
+              <w:rPr>
+                <w:sz w:val="20"/>
+                <w:szCs w:val="20"/>
+              </w:rPr>
+              <w:t xml:space="preserve">The documentation didn’t give any help to actually implementing the </w:t>
+            </w:r>
+            <w:proofErr w:type="spellStart"/>
+            <w:r>
+              <w:rPr>
+                <w:sz w:val="20"/>
+                <w:szCs w:val="20"/>
+              </w:rPr>
+              <w:t>trackingballcontrols</w:t>
+            </w:r>
+            <w:proofErr w:type="spellEnd"/>
+          </w:p>
+        </w:tc>
+      </w:tr>
+      <w:tr>
+        <w:tc>
+          <w:tcPr>
+            <w:tcW w:w="4316" w:type="dxa"/>
+          </w:tcPr>
+          <w:p>
+            <w:pPr>
+              <w:rPr>
+                <w:sz w:val="20"/>
+                <w:szCs w:val="20"/>
+              </w:rPr>
+            </w:pPr>
+            <w:r>
+              <w:rPr>
+                <w:sz w:val="20"/>
+                <w:szCs w:val="20"/>
+              </w:rPr>
+              <w:br/>
+            </w:r>
+            <w:r>
+              <w:rPr>
+                <w:sz w:val="20"/>
+                <w:szCs w:val="20"/>
+              </w:rPr>
+              <w:t>buttons</w:t>
+            </w:r>
+            <w:r>
+              <w:rPr>
+                <w:sz w:val="20"/>
+                <w:szCs w:val="20"/>
+              </w:rPr>
+              <w:br/>
+            </w:r>
+          </w:p>
+        </w:tc>
+        <w:tc>
+          <w:tcPr>
+            <w:tcW w:w="4317" w:type="dxa"/>
+          </w:tcPr>
+          <w:p>
+            <w:pPr>
+              <w:jc w:val="center"/>
+            </w:pPr>
+          </w:p>
+          <w:p>
+            <w:pPr>
+              <w:jc w:val="center"/>
+            </w:pPr>
+            <w:r>
+              <w:t xml:space="preserve">Yes               </w:t>
+            </w:r>
+            <w:r>
+              <w:rPr>
+                <w:highlight w:val="yellow"/>
+              </w:rPr>
+              <w:t>No</w:t>
+            </w:r>
+          </w:p>
+        </w:tc>
+        <w:tc>
+          <w:tcPr>
+            <w:tcW w:w="4317" w:type="dxa"/>
+          </w:tcPr>
+          <w:p>
+            <w:pPr>
+              <w:rPr>
+                <w:sz w:val="20"/>
+                <w:szCs w:val="20"/>
+              </w:rPr>
+            </w:pPr>
+          </w:p>
+          <w:p>
+            <w:pPr>
+              <w:rPr>
+                <w:sz w:val="20"/>
+                <w:szCs w:val="20"/>
+              </w:rPr>
+            </w:pPr>
+            <w:r>
+              <w:rPr>
+                <w:sz w:val="20"/>
+                <w:szCs w:val="20"/>
+              </w:rPr>
+              <w:t xml:space="preserve">I didn’t not find anything that would help me out </w:t>
+            </w:r>
+          </w:p>
+          <w:p>
+            <w:pPr>
+              <w:rPr>
+                <w:sz w:val="20"/>
+                <w:szCs w:val="20"/>
+              </w:rPr>
+            </w:pPr>
+            <w:r>
+              <w:rPr>
+                <w:sz w:val="20"/>
+                <w:szCs w:val="20"/>
+              </w:rPr>
+              <w:t>Will continue</w:t>
             </w:r>
             <w:bookmarkStart w:id="0" w:name="_GoBack"/>
             <w:bookmarkEnd w:id="0"/>
-          </w:p>
-        </w:tc>
-      </w:tr>
-      <w:tr>
-        <w:tc>
-          <w:tcPr>
-            <w:tcW w:w="4316" w:type="dxa"/>
-          </w:tcPr>
-          <w:p>
-            <w:pPr>
-              <w:rPr>
-                <w:sz w:val="20"/>
-                <w:szCs w:val="20"/>
-              </w:rPr>
-            </w:pPr>
-            <w:r>
-              <w:rPr>
-                <w:sz w:val="20"/>
-                <w:szCs w:val="20"/>
-              </w:rPr>
-              <w:br/>
-            </w:r>
-            <w:r>
-              <w:rPr>
-                <w:sz w:val="20"/>
-                <w:szCs w:val="20"/>
-              </w:rPr>
-              <w:t xml:space="preserve">random </w:t>
-            </w:r>
-            <w:r>
-              <w:rPr>
-                <w:sz w:val="20"/>
-                <w:szCs w:val="20"/>
-              </w:rPr>
-              <w:t>3d shapes</w:t>
-            </w:r>
-            <w:r>
-              <w:rPr>
-                <w:sz w:val="20"/>
-                <w:szCs w:val="20"/>
-              </w:rPr>
-              <w:br/>
-            </w:r>
-          </w:p>
-        </w:tc>
-        <w:tc>
-          <w:tcPr>
-            <w:tcW w:w="4317" w:type="dxa"/>
-          </w:tcPr>
-          <w:p>
-            <w:pPr>
-              <w:jc w:val="center"/>
-            </w:pPr>
-          </w:p>
-          <w:p>
-            <w:pPr>
-              <w:jc w:val="center"/>
-            </w:pPr>
-            <w:r>
-              <w:t>Yes               No</w:t>
-            </w:r>
-          </w:p>
-        </w:tc>
-        <w:tc>
-          <w:tcPr>
-            <w:tcW w:w="4317" w:type="dxa"/>
-          </w:tcPr>
-          <w:p>
-            <w:pPr>
-              <w:rPr>
-                <w:sz w:val="20"/>
-                <w:szCs w:val="20"/>
-              </w:rPr>
-            </w:pPr>
-          </w:p>
-        </w:tc>
-      </w:tr>
-      <w:tr>
-        <w:tc>
-          <w:tcPr>
-            <w:tcW w:w="4316" w:type="dxa"/>
-          </w:tcPr>
-          <w:p>
-            <w:pPr>
-              <w:rPr>
-                <w:sz w:val="20"/>
-                <w:szCs w:val="20"/>
-              </w:rPr>
-            </w:pPr>
-            <w:r>
-              <w:rPr>
-                <w:sz w:val="20"/>
-                <w:szCs w:val="20"/>
-              </w:rPr>
-              <w:br/>
-            </w:r>
-            <w:r>
-              <w:rPr>
-                <w:sz w:val="20"/>
-                <w:szCs w:val="20"/>
-              </w:rPr>
-              <w:br/>
-            </w:r>
-          </w:p>
-        </w:tc>
-        <w:tc>
-          <w:tcPr>
-            <w:tcW w:w="4317" w:type="dxa"/>
-          </w:tcPr>
-          <w:p>
-            <w:pPr>
-              <w:jc w:val="center"/>
-            </w:pPr>
-          </w:p>
-          <w:p>
-            <w:pPr>
-              <w:jc w:val="center"/>
-            </w:pPr>
-            <w:r>
-              <w:t>Yes               No</w:t>
-            </w:r>
-          </w:p>
-        </w:tc>
-        <w:tc>
-          <w:tcPr>
-            <w:tcW w:w="4317" w:type="dxa"/>
-          </w:tcPr>
-          <w:p>
-            <w:pPr>
-              <w:rPr>
-                <w:sz w:val="20"/>
-                <w:szCs w:val="20"/>
-              </w:rPr>
-            </w:pPr>
-          </w:p>
-        </w:tc>
-      </w:tr>
-      <w:tr>
-        <w:tc>
-          <w:tcPr>
-            <w:tcW w:w="4316" w:type="dxa"/>
-          </w:tcPr>
-          <w:p>
-            <w:pPr>
-              <w:rPr>
-                <w:sz w:val="20"/>
-                <w:szCs w:val="20"/>
-              </w:rPr>
-            </w:pPr>
-            <w:r>
-              <w:rPr>
-                <w:sz w:val="20"/>
-                <w:szCs w:val="20"/>
-              </w:rPr>
-              <w:br/>
-            </w:r>
-            <w:r>
-              <w:rPr>
-                <w:sz w:val="20"/>
-                <w:szCs w:val="20"/>
-              </w:rPr>
-              <w:br/>
-            </w:r>
-          </w:p>
-        </w:tc>
-        <w:tc>
-          <w:tcPr>
-            <w:tcW w:w="4317" w:type="dxa"/>
-          </w:tcPr>
-          <w:p>
-            <w:pPr>
-              <w:jc w:val="center"/>
-            </w:pPr>
-          </w:p>
-          <w:p>
-            <w:pPr>
-              <w:jc w:val="center"/>
-            </w:pPr>
-            <w:r>
-              <w:t>Yes               No</w:t>
-            </w:r>
-          </w:p>
-        </w:tc>
-        <w:tc>
-          <w:tcPr>
-            <w:tcW w:w="4317" w:type="dxa"/>
-          </w:tcPr>
-          <w:p>
-            <w:pPr>
-              <w:rPr>
-                <w:sz w:val="20"/>
-                <w:szCs w:val="20"/>
-              </w:rPr>
-            </w:pPr>
-          </w:p>
-        </w:tc>
-      </w:tr>
-      <w:tr>
-        <w:tc>
-          <w:tcPr>
-            <w:tcW w:w="4316" w:type="dxa"/>
-          </w:tcPr>
-          <w:p>
-            <w:pPr>
-              <w:rPr>
-                <w:sz w:val="20"/>
-                <w:szCs w:val="20"/>
-              </w:rPr>
-            </w:pPr>
-            <w:r>
-              <w:rPr>
-                <w:sz w:val="20"/>
-                <w:szCs w:val="20"/>
-              </w:rPr>
-              <w:br/>
-            </w:r>
-            <w:r>
-              <w:rPr>
-                <w:sz w:val="20"/>
-                <w:szCs w:val="20"/>
-              </w:rPr>
-              <w:br/>
-            </w:r>
-          </w:p>
-        </w:tc>
-        <w:tc>
-          <w:tcPr>
-            <w:tcW w:w="4317" w:type="dxa"/>
-          </w:tcPr>
-          <w:p>
-            <w:pPr>
-              <w:jc w:val="center"/>
-            </w:pPr>
-          </w:p>
-          <w:p>
-            <w:pPr>
-              <w:jc w:val="center"/>
-            </w:pPr>
-            <w:r>
-              <w:t>Yes               No</w:t>
-            </w:r>
-          </w:p>
-        </w:tc>
-        <w:tc>
-          <w:tcPr>
-            <w:tcW w:w="4317" w:type="dxa"/>
-          </w:tcPr>
-          <w:p>
-            <w:pPr>
-              <w:rPr>
-                <w:sz w:val="20"/>
-                <w:szCs w:val="20"/>
-              </w:rPr>
-            </w:pPr>
+            <w:r>
+              <w:rPr>
+                <w:sz w:val="20"/>
+                <w:szCs w:val="20"/>
+              </w:rPr>
+              <w:t xml:space="preserve"> next week in on this</w:t>
+            </w:r>
           </w:p>
         </w:tc>
       </w:tr>
@@ -825,7 +895,18 @@
     <w:p>
       <w:pPr>
         <w:jc w:val="center"/>
+        <w:rPr>
+          <w:b/>
+          <w:bCs/>
+        </w:rPr>
       </w:pPr>
+      <w:r>
+        <w:rPr>
+          <w:b/>
+          <w:bCs/>
+        </w:rPr>
+        <w:t>What’s the final product going to look like?</w:t>
+      </w:r>
     </w:p>
     <w:p>
       <w:pPr>
@@ -836,712 +917,11 @@
       <w:pPr>
         <w:jc w:val="center"/>
       </w:pPr>
+      <w:r>
+        <w:t xml:space="preserve">I’m planning to make a game like Jenga using three.js in the future so for now I am just practicing and learning </w:t>
+      </w:r>
     </w:p>
-    <w:tbl>
-      <w:tblPr>
-        <w:tblStyle w:val="TableGrid"/>
-        <w:tblW w:w="0" w:type="auto"/>
-        <w:tblLook w:val="04A0" w:firstRow="1" w:lastRow="0" w:firstColumn="1" w:lastColumn="0" w:noHBand="0" w:noVBand="1"/>
-      </w:tblPr>
-      <w:tblGrid>
-        <w:gridCol w:w="4316"/>
-        <w:gridCol w:w="4317"/>
-        <w:gridCol w:w="4317"/>
-      </w:tblGrid>
-      <w:tr>
-        <w:trPr>
-          <w:trHeight w:val="395"/>
-        </w:trPr>
-        <w:tc>
-          <w:tcPr>
-            <w:tcW w:w="4316" w:type="dxa"/>
-            <w:vAlign w:val="center"/>
-          </w:tcPr>
-          <w:p>
-            <w:pPr>
-              <w:rPr>
-                <w:b/>
-                <w:bCs/>
-              </w:rPr>
-            </w:pPr>
-            <w:r>
-              <w:rPr>
-                <w:b/>
-                <w:bCs/>
-              </w:rPr>
-              <w:t>Name</w:t>
-            </w:r>
-            <w:r>
-              <w:rPr>
-                <w:b/>
-                <w:bCs/>
-              </w:rPr>
-              <w:t>:</w:t>
-            </w:r>
-            <w:r>
-              <w:rPr>
-                <w:b/>
-                <w:bCs/>
-              </w:rPr>
-              <w:t xml:space="preserve"> Thomas Lombardi</w:t>
-            </w:r>
-          </w:p>
-        </w:tc>
-        <w:tc>
-          <w:tcPr>
-            <w:tcW w:w="4317" w:type="dxa"/>
-            <w:vAlign w:val="center"/>
-          </w:tcPr>
-          <w:p/>
-        </w:tc>
-        <w:tc>
-          <w:tcPr>
-            <w:tcW w:w="4317" w:type="dxa"/>
-            <w:vAlign w:val="center"/>
-          </w:tcPr>
-          <w:p>
-            <w:pPr>
-              <w:rPr>
-                <w:b/>
-                <w:bCs/>
-              </w:rPr>
-            </w:pPr>
-            <w:r>
-              <w:rPr>
-                <w:b/>
-                <w:bCs/>
-              </w:rPr>
-              <w:t>Date:</w:t>
-            </w:r>
-            <w:r>
-              <w:rPr>
-                <w:b/>
-                <w:bCs/>
-              </w:rPr>
-              <w:t xml:space="preserve"> 4/2</w:t>
-            </w:r>
-            <w:r>
-              <w:rPr>
-                <w:b/>
-                <w:bCs/>
-              </w:rPr>
-              <w:t>5</w:t>
-            </w:r>
-            <w:r>
-              <w:rPr>
-                <w:b/>
-                <w:bCs/>
-              </w:rPr>
-              <w:t>/2020</w:t>
-            </w:r>
-          </w:p>
-        </w:tc>
-      </w:tr>
-      <w:tr>
-        <w:trPr>
-          <w:trHeight w:val="440"/>
-        </w:trPr>
-        <w:tc>
-          <w:tcPr>
-            <w:tcW w:w="12950" w:type="dxa"/>
-            <w:gridSpan w:val="3"/>
-            <w:vAlign w:val="center"/>
-          </w:tcPr>
-          <w:p>
-            <w:pPr>
-              <w:rPr>
-                <w:b/>
-                <w:bCs/>
-              </w:rPr>
-            </w:pPr>
-            <w:r>
-              <w:rPr>
-                <w:b/>
-                <w:bCs/>
-              </w:rPr>
-              <w:t>Personal Project: Three Js Personal Project</w:t>
-            </w:r>
-          </w:p>
-        </w:tc>
-      </w:tr>
-      <w:tr>
-        <w:trPr>
-          <w:trHeight w:val="440"/>
-        </w:trPr>
-        <w:tc>
-          <w:tcPr>
-            <w:tcW w:w="12950" w:type="dxa"/>
-            <w:gridSpan w:val="3"/>
-            <w:vAlign w:val="center"/>
-          </w:tcPr>
-          <w:p>
-            <w:r>
-              <w:rPr>
-                <w:b/>
-                <w:bCs/>
-              </w:rPr>
-              <w:t>Repository Link:</w:t>
-            </w:r>
-            <w:r>
-              <w:rPr>
-                <w:b/>
-                <w:bCs/>
-              </w:rPr>
-              <w:t xml:space="preserve"> </w:t>
-            </w:r>
-            <w:hyperlink r:id="rId5" w:history="1">
-              <w:r>
-                <w:rPr>
-                  <w:rStyle w:val="Hyperlink"/>
-                </w:rPr>
-                <w:t>https://github.com/bppwd2020-Lombardi/threejspersonproject</w:t>
-              </w:r>
-            </w:hyperlink>
-          </w:p>
-        </w:tc>
-      </w:tr>
-      <w:tr>
-        <w:tc>
-          <w:tcPr>
-            <w:tcW w:w="12950" w:type="dxa"/>
-            <w:gridSpan w:val="3"/>
-          </w:tcPr>
-          <w:p>
-            <w:pPr>
-              <w:jc w:val="center"/>
-            </w:pPr>
-          </w:p>
-        </w:tc>
-      </w:tr>
-      <w:tr>
-        <w:tc>
-          <w:tcPr>
-            <w:tcW w:w="4316" w:type="dxa"/>
-          </w:tcPr>
-          <w:p>
-            <w:pPr>
-              <w:jc w:val="center"/>
-              <w:rPr>
-                <w:b/>
-                <w:bCs/>
-              </w:rPr>
-            </w:pPr>
-            <w:r>
-              <w:rPr>
-                <w:b/>
-                <w:bCs/>
-              </w:rPr>
-              <w:t>Goals for Today</w:t>
-            </w:r>
-            <w:r>
-              <w:rPr>
-                <w:b/>
-                <w:bCs/>
-              </w:rPr>
-              <w:br/>
-            </w:r>
-            <w:r>
-              <w:rPr>
-                <w:sz w:val="16"/>
-                <w:szCs w:val="16"/>
-              </w:rPr>
-              <w:t>Please fill this out before you start!</w:t>
-            </w:r>
-            <w:r>
-              <w:rPr>
-                <w:sz w:val="16"/>
-                <w:szCs w:val="16"/>
-              </w:rPr>
-              <w:t xml:space="preserve">  The goal is to try to plan approximately one days with or work to get a better idea on time planning, which is part of our frameworks!</w:t>
-            </w:r>
-          </w:p>
-        </w:tc>
-        <w:tc>
-          <w:tcPr>
-            <w:tcW w:w="4317" w:type="dxa"/>
-          </w:tcPr>
-          <w:p>
-            <w:pPr>
-              <w:jc w:val="center"/>
-              <w:rPr>
-                <w:b/>
-                <w:bCs/>
-              </w:rPr>
-            </w:pPr>
-            <w:r>
-              <w:rPr>
-                <w:b/>
-                <w:bCs/>
-              </w:rPr>
-              <w:t>Did you Complete your goal?</w:t>
-            </w:r>
-          </w:p>
-        </w:tc>
-        <w:tc>
-          <w:tcPr>
-            <w:tcW w:w="4317" w:type="dxa"/>
-          </w:tcPr>
-          <w:p>
-            <w:pPr>
-              <w:jc w:val="center"/>
-              <w:rPr>
-                <w:b/>
-                <w:bCs/>
-              </w:rPr>
-            </w:pPr>
-            <w:r>
-              <w:rPr>
-                <w:b/>
-                <w:bCs/>
-              </w:rPr>
-              <w:t>Issues you Encountered</w:t>
-            </w:r>
-          </w:p>
-          <w:p>
-            <w:pPr>
-              <w:jc w:val="center"/>
-              <w:rPr>
-                <w:b/>
-                <w:bCs/>
-              </w:rPr>
-            </w:pPr>
-            <w:r>
-              <w:rPr>
-                <w:sz w:val="16"/>
-                <w:szCs w:val="16"/>
-              </w:rPr>
-              <w:t>It is expected that not everything goes as planned!  Please outline any problems issues you encountered as well as a brief update on what you did to overcome the issue/problem.</w:t>
-            </w:r>
-          </w:p>
-        </w:tc>
-      </w:tr>
-      <w:tr>
-        <w:tc>
-          <w:tcPr>
-            <w:tcW w:w="4316" w:type="dxa"/>
-          </w:tcPr>
-          <w:p>
-            <w:pPr>
-              <w:rPr>
-                <w:sz w:val="20"/>
-                <w:szCs w:val="20"/>
-              </w:rPr>
-            </w:pPr>
-            <w:r>
-              <w:rPr>
-                <w:sz w:val="20"/>
-                <w:szCs w:val="20"/>
-              </w:rPr>
-              <w:br/>
-            </w:r>
-            <w:r>
-              <w:rPr>
-                <w:sz w:val="20"/>
-                <w:szCs w:val="20"/>
-              </w:rPr>
-              <w:br/>
-            </w:r>
-          </w:p>
-        </w:tc>
-        <w:tc>
-          <w:tcPr>
-            <w:tcW w:w="4317" w:type="dxa"/>
-          </w:tcPr>
-          <w:p>
-            <w:pPr>
-              <w:jc w:val="center"/>
-            </w:pPr>
-            <w:r>
-              <w:br/>
-              <w:t>Yes               No</w:t>
-            </w:r>
-          </w:p>
-        </w:tc>
-        <w:tc>
-          <w:tcPr>
-            <w:tcW w:w="4317" w:type="dxa"/>
-          </w:tcPr>
-          <w:p>
-            <w:pPr>
-              <w:rPr>
-                <w:sz w:val="20"/>
-                <w:szCs w:val="20"/>
-              </w:rPr>
-            </w:pPr>
-          </w:p>
-        </w:tc>
-      </w:tr>
-      <w:tr>
-        <w:tc>
-          <w:tcPr>
-            <w:tcW w:w="4316" w:type="dxa"/>
-          </w:tcPr>
-          <w:p>
-            <w:pPr>
-              <w:rPr>
-                <w:sz w:val="20"/>
-                <w:szCs w:val="20"/>
-              </w:rPr>
-            </w:pPr>
-            <w:r>
-              <w:rPr>
-                <w:sz w:val="20"/>
-                <w:szCs w:val="20"/>
-              </w:rPr>
-              <w:br/>
-            </w:r>
-            <w:r>
-              <w:rPr>
-                <w:sz w:val="20"/>
-                <w:szCs w:val="20"/>
-              </w:rPr>
-              <w:br/>
-            </w:r>
-          </w:p>
-        </w:tc>
-        <w:tc>
-          <w:tcPr>
-            <w:tcW w:w="4317" w:type="dxa"/>
-          </w:tcPr>
-          <w:p>
-            <w:pPr>
-              <w:jc w:val="center"/>
-            </w:pPr>
-          </w:p>
-          <w:p>
-            <w:pPr>
-              <w:jc w:val="center"/>
-            </w:pPr>
-            <w:r>
-              <w:t>Yes               No</w:t>
-            </w:r>
-          </w:p>
-        </w:tc>
-        <w:tc>
-          <w:tcPr>
-            <w:tcW w:w="4317" w:type="dxa"/>
-          </w:tcPr>
-          <w:p>
-            <w:pPr>
-              <w:rPr>
-                <w:sz w:val="20"/>
-                <w:szCs w:val="20"/>
-              </w:rPr>
-            </w:pPr>
-          </w:p>
-        </w:tc>
-      </w:tr>
-      <w:tr>
-        <w:tc>
-          <w:tcPr>
-            <w:tcW w:w="4316" w:type="dxa"/>
-          </w:tcPr>
-          <w:p>
-            <w:pPr>
-              <w:rPr>
-                <w:sz w:val="20"/>
-                <w:szCs w:val="20"/>
-              </w:rPr>
-            </w:pPr>
-            <w:r>
-              <w:rPr>
-                <w:sz w:val="20"/>
-                <w:szCs w:val="20"/>
-              </w:rPr>
-              <w:br/>
-            </w:r>
-            <w:r>
-              <w:rPr>
-                <w:sz w:val="20"/>
-                <w:szCs w:val="20"/>
-              </w:rPr>
-              <w:br/>
-            </w:r>
-          </w:p>
-        </w:tc>
-        <w:tc>
-          <w:tcPr>
-            <w:tcW w:w="4317" w:type="dxa"/>
-          </w:tcPr>
-          <w:p>
-            <w:pPr>
-              <w:jc w:val="center"/>
-            </w:pPr>
-          </w:p>
-          <w:p>
-            <w:pPr>
-              <w:jc w:val="center"/>
-            </w:pPr>
-            <w:r>
-              <w:t>Yes               No</w:t>
-            </w:r>
-          </w:p>
-        </w:tc>
-        <w:tc>
-          <w:tcPr>
-            <w:tcW w:w="4317" w:type="dxa"/>
-          </w:tcPr>
-          <w:p>
-            <w:pPr>
-              <w:rPr>
-                <w:sz w:val="20"/>
-                <w:szCs w:val="20"/>
-              </w:rPr>
-            </w:pPr>
-          </w:p>
-        </w:tc>
-      </w:tr>
-      <w:tr>
-        <w:tc>
-          <w:tcPr>
-            <w:tcW w:w="4316" w:type="dxa"/>
-          </w:tcPr>
-          <w:p>
-            <w:pPr>
-              <w:rPr>
-                <w:sz w:val="20"/>
-                <w:szCs w:val="20"/>
-              </w:rPr>
-            </w:pPr>
-            <w:r>
-              <w:rPr>
-                <w:sz w:val="20"/>
-                <w:szCs w:val="20"/>
-              </w:rPr>
-              <w:br/>
-            </w:r>
-            <w:r>
-              <w:rPr>
-                <w:sz w:val="20"/>
-                <w:szCs w:val="20"/>
-              </w:rPr>
-              <w:br/>
-            </w:r>
-          </w:p>
-        </w:tc>
-        <w:tc>
-          <w:tcPr>
-            <w:tcW w:w="4317" w:type="dxa"/>
-          </w:tcPr>
-          <w:p>
-            <w:pPr>
-              <w:jc w:val="center"/>
-            </w:pPr>
-          </w:p>
-          <w:p>
-            <w:pPr>
-              <w:jc w:val="center"/>
-            </w:pPr>
-            <w:r>
-              <w:t>Yes               No</w:t>
-            </w:r>
-          </w:p>
-        </w:tc>
-        <w:tc>
-          <w:tcPr>
-            <w:tcW w:w="4317" w:type="dxa"/>
-          </w:tcPr>
-          <w:p>
-            <w:pPr>
-              <w:rPr>
-                <w:sz w:val="20"/>
-                <w:szCs w:val="20"/>
-              </w:rPr>
-            </w:pPr>
-          </w:p>
-        </w:tc>
-      </w:tr>
-      <w:tr>
-        <w:tc>
-          <w:tcPr>
-            <w:tcW w:w="4316" w:type="dxa"/>
-          </w:tcPr>
-          <w:p>
-            <w:pPr>
-              <w:rPr>
-                <w:sz w:val="20"/>
-                <w:szCs w:val="20"/>
-              </w:rPr>
-            </w:pPr>
-            <w:r>
-              <w:rPr>
-                <w:sz w:val="20"/>
-                <w:szCs w:val="20"/>
-              </w:rPr>
-              <w:br/>
-            </w:r>
-            <w:r>
-              <w:rPr>
-                <w:sz w:val="20"/>
-                <w:szCs w:val="20"/>
-              </w:rPr>
-              <w:br/>
-            </w:r>
-          </w:p>
-        </w:tc>
-        <w:tc>
-          <w:tcPr>
-            <w:tcW w:w="4317" w:type="dxa"/>
-          </w:tcPr>
-          <w:p>
-            <w:pPr>
-              <w:jc w:val="center"/>
-            </w:pPr>
-          </w:p>
-          <w:p>
-            <w:pPr>
-              <w:jc w:val="center"/>
-            </w:pPr>
-            <w:r>
-              <w:t>Yes               No</w:t>
-            </w:r>
-          </w:p>
-        </w:tc>
-        <w:tc>
-          <w:tcPr>
-            <w:tcW w:w="4317" w:type="dxa"/>
-          </w:tcPr>
-          <w:p>
-            <w:pPr>
-              <w:rPr>
-                <w:sz w:val="20"/>
-                <w:szCs w:val="20"/>
-              </w:rPr>
-            </w:pPr>
-          </w:p>
-        </w:tc>
-      </w:tr>
-      <w:tr>
-        <w:tc>
-          <w:tcPr>
-            <w:tcW w:w="4316" w:type="dxa"/>
-          </w:tcPr>
-          <w:p>
-            <w:pPr>
-              <w:rPr>
-                <w:sz w:val="20"/>
-                <w:szCs w:val="20"/>
-              </w:rPr>
-            </w:pPr>
-            <w:r>
-              <w:rPr>
-                <w:sz w:val="20"/>
-                <w:szCs w:val="20"/>
-              </w:rPr>
-              <w:br/>
-            </w:r>
-            <w:r>
-              <w:rPr>
-                <w:sz w:val="20"/>
-                <w:szCs w:val="20"/>
-              </w:rPr>
-              <w:br/>
-            </w:r>
-          </w:p>
-        </w:tc>
-        <w:tc>
-          <w:tcPr>
-            <w:tcW w:w="4317" w:type="dxa"/>
-          </w:tcPr>
-          <w:p>
-            <w:pPr>
-              <w:jc w:val="center"/>
-            </w:pPr>
-          </w:p>
-          <w:p>
-            <w:pPr>
-              <w:jc w:val="center"/>
-            </w:pPr>
-            <w:r>
-              <w:t>Yes               No</w:t>
-            </w:r>
-          </w:p>
-        </w:tc>
-        <w:tc>
-          <w:tcPr>
-            <w:tcW w:w="4317" w:type="dxa"/>
-          </w:tcPr>
-          <w:p>
-            <w:pPr>
-              <w:rPr>
-                <w:sz w:val="20"/>
-                <w:szCs w:val="20"/>
-              </w:rPr>
-            </w:pPr>
-          </w:p>
-        </w:tc>
-      </w:tr>
-      <w:tr>
-        <w:tc>
-          <w:tcPr>
-            <w:tcW w:w="4316" w:type="dxa"/>
-          </w:tcPr>
-          <w:p>
-            <w:pPr>
-              <w:rPr>
-                <w:sz w:val="20"/>
-                <w:szCs w:val="20"/>
-              </w:rPr>
-            </w:pPr>
-            <w:r>
-              <w:rPr>
-                <w:sz w:val="20"/>
-                <w:szCs w:val="20"/>
-              </w:rPr>
-              <w:br/>
-            </w:r>
-            <w:r>
-              <w:rPr>
-                <w:sz w:val="20"/>
-                <w:szCs w:val="20"/>
-              </w:rPr>
-              <w:br/>
-            </w:r>
-          </w:p>
-        </w:tc>
-        <w:tc>
-          <w:tcPr>
-            <w:tcW w:w="4317" w:type="dxa"/>
-          </w:tcPr>
-          <w:p>
-            <w:pPr>
-              <w:jc w:val="center"/>
-            </w:pPr>
-          </w:p>
-          <w:p>
-            <w:pPr>
-              <w:jc w:val="center"/>
-            </w:pPr>
-            <w:r>
-              <w:t>Yes               No</w:t>
-            </w:r>
-          </w:p>
-        </w:tc>
-        <w:tc>
-          <w:tcPr>
-            <w:tcW w:w="4317" w:type="dxa"/>
-          </w:tcPr>
-          <w:p>
-            <w:pPr>
-              <w:rPr>
-                <w:sz w:val="20"/>
-                <w:szCs w:val="20"/>
-              </w:rPr>
-            </w:pPr>
-          </w:p>
-        </w:tc>
-      </w:tr>
-    </w:tbl>
-    <w:p>
-      <w:pPr>
-        <w:jc w:val="center"/>
-      </w:pPr>
-    </w:p>
-    <w:p>
-      <w:pPr>
-        <w:jc w:val="center"/>
-      </w:pPr>
-    </w:p>
+    <w:p/>
     <w:sectPr>
       <w:pgSz w:w="15840" w:h="12240" w:orient="landscape"/>
       <w:pgMar w:top="1440" w:right="1440" w:bottom="1440" w:left="1440" w:header="720" w:footer="720" w:gutter="0"/>
@@ -1671,6 +1051,7 @@
     <w:lsdException w:name="HTML Sample" w:semiHidden="1" w:unhideWhenUsed="1"/>
     <w:lsdException w:name="HTML Typewriter" w:semiHidden="1" w:unhideWhenUsed="1"/>
     <w:lsdException w:name="HTML Variable" w:semiHidden="1" w:unhideWhenUsed="1"/>
+    <w:lsdException w:name="Normal Table" w:semiHidden="1" w:unhideWhenUsed="1"/>
     <w:lsdException w:name="annotation subject" w:semiHidden="1" w:unhideWhenUsed="1"/>
     <w:lsdException w:name="No List" w:semiHidden="1" w:unhideWhenUsed="1"/>
     <w:lsdException w:name="Outline List 1" w:semiHidden="1" w:unhideWhenUsed="1"/>
@@ -1717,8 +1098,10 @@
     <w:lsdException w:name="Table Subtle 2" w:semiHidden="1" w:unhideWhenUsed="1"/>
     <w:lsdException w:name="Table Web 1" w:semiHidden="1" w:unhideWhenUsed="1"/>
     <w:lsdException w:name="Table Web 2" w:semiHidden="1" w:unhideWhenUsed="1"/>
+    <w:lsdException w:name="Table Web 3" w:semiHidden="1" w:unhideWhenUsed="1"/>
     <w:lsdException w:name="Balloon Text" w:semiHidden="1" w:unhideWhenUsed="1"/>
     <w:lsdException w:name="Table Grid" w:uiPriority="39"/>
+    <w:lsdException w:name="Table Theme" w:semiHidden="1" w:unhideWhenUsed="1"/>
     <w:lsdException w:name="Placeholder Text" w:semiHidden="1"/>
     <w:lsdException w:name="No Spacing" w:uiPriority="1" w:qFormat="1"/>
     <w:lsdException w:name="Light Shading" w:uiPriority="60"/>

</xml_diff>